<commit_message>
requirements changed according to new EER
</commit_message>
<xml_diff>
--- a/requirements - need revising.docx
+++ b/requirements - need revising.docx
@@ -12,7 +12,19 @@
         <w:rPr>
           <w:lang w:val="tr-TR"/>
         </w:rPr>
-        <w:t>Each person has identifier identity number, firstname, lastname, phone number, mail address and birthdate.</w:t>
+        <w:t xml:space="preserve">Each person has </w:t>
+      </w:r>
+      <w:r>
+        <w:rPr>
+          <w:lang w:val="tr-TR"/>
+        </w:rPr>
+        <w:t>identifyng person number, mail address, phone number and non identifying</w:t>
+      </w:r>
+      <w:r>
+        <w:rPr>
+          <w:lang w:val="tr-TR"/>
+        </w:rPr>
+        <w:t xml:space="preserve"> firstname, lastname, phone number, mail address and birthdate.</w:t>
       </w:r>
     </w:p>
     <w:p>
@@ -47,18 +59,57 @@
           <w:lang w:val="tr-TR"/>
         </w:rPr>
       </w:pPr>
-    </w:p>
-    <w:p>
-      <w:pPr>
-        <w:rPr>
-          <w:lang w:val="tr-TR"/>
-        </w:rPr>
-      </w:pPr>
-      <w:r>
-        <w:rPr>
-          <w:lang w:val="tr-TR"/>
-        </w:rPr>
-        <w:t>Each teacher must bu either one of professor, associate professor or research assistant.</w:t>
+      <w:r>
+        <w:rPr>
+          <w:lang w:val="tr-TR"/>
+        </w:rPr>
+        <w:t>Each person must live in exactly one address.</w:t>
+      </w:r>
+    </w:p>
+    <w:p>
+      <w:pPr>
+        <w:rPr>
+          <w:lang w:val="tr-TR"/>
+        </w:rPr>
+      </w:pPr>
+      <w:r>
+        <w:rPr>
+          <w:lang w:val="tr-TR"/>
+        </w:rPr>
+        <w:t>Each person can have any number of skills.</w:t>
+      </w:r>
+    </w:p>
+    <w:p>
+      <w:pPr>
+        <w:rPr>
+          <w:lang w:val="tr-TR"/>
+        </w:rPr>
+      </w:pPr>
+      <w:r>
+        <w:rPr>
+          <w:lang w:val="tr-TR"/>
+        </w:rPr>
+        <w:t>Each person can be referenced by any number of teachers.</w:t>
+      </w:r>
+    </w:p>
+    <w:p>
+      <w:pPr>
+        <w:rPr>
+          <w:lang w:val="tr-TR"/>
+        </w:rPr>
+      </w:pPr>
+    </w:p>
+    <w:p>
+      <w:pPr>
+        <w:rPr>
+          <w:lang w:val="tr-TR"/>
+        </w:rPr>
+      </w:pPr>
+      <w:r>
+        <w:rPr>
+          <w:lang w:val="tr-TR"/>
+        </w:rPr>
+        <w:t>Each teacher has a branch of research field.</w:t>
       </w:r>
     </w:p>
     <w:p>
@@ -116,130 +167,399 @@
         <w:rPr>
           <w:lang w:val="tr-TR"/>
         </w:rPr>
-        <w:t>Each professor and associate professor are prelectors.</w:t>
-      </w:r>
-    </w:p>
-    <w:p>
-      <w:pPr>
-        <w:rPr>
-          <w:lang w:val="tr-TR"/>
-        </w:rPr>
-      </w:pPr>
-      <w:r>
-        <w:rPr>
-          <w:lang w:val="tr-TR"/>
-        </w:rPr>
-        <w:t>Each prelector can teach any number of courses.</w:t>
-      </w:r>
-    </w:p>
-    <w:p>
-      <w:pPr>
-        <w:rPr>
-          <w:lang w:val="tr-TR"/>
-        </w:rPr>
-      </w:pPr>
-      <w:r>
-        <w:rPr>
-          <w:lang w:val="tr-TR"/>
-        </w:rPr>
-        <w:t>Each research assistant can assist any number of courses.</w:t>
-      </w:r>
-    </w:p>
-    <w:p>
-      <w:pPr>
-        <w:rPr>
-          <w:lang w:val="tr-TR"/>
-        </w:rPr>
-      </w:pPr>
-    </w:p>
-    <w:p>
-      <w:pPr>
-        <w:rPr>
-          <w:lang w:val="tr-TR"/>
-        </w:rPr>
-      </w:pPr>
-      <w:r>
-        <w:rPr>
-          <w:lang w:val="tr-TR"/>
-        </w:rPr>
-        <w:t>Each file has identified identity number, filename and url.</w:t>
-      </w:r>
-    </w:p>
-    <w:p>
-      <w:pPr>
-        <w:rPr>
-          <w:lang w:val="tr-TR"/>
-        </w:rPr>
-      </w:pPr>
-      <w:r>
-        <w:rPr>
-          <w:lang w:val="tr-TR"/>
-        </w:rPr>
-        <w:t>Each file must belong to either one of student’s file or teacher’s file.</w:t>
-      </w:r>
-    </w:p>
-    <w:p>
-      <w:pPr>
-        <w:rPr>
-          <w:lang w:val="tr-TR"/>
-        </w:rPr>
-      </w:pPr>
-      <w:r>
-        <w:rPr>
-          <w:lang w:val="tr-TR"/>
-        </w:rPr>
-        <w:t>Each student’s file must belong to either one of private file or public file.</w:t>
-      </w:r>
-    </w:p>
-    <w:p>
-      <w:pPr>
-        <w:rPr>
-          <w:lang w:val="tr-TR"/>
-        </w:rPr>
-      </w:pPr>
-      <w:r>
-        <w:rPr>
-          <w:lang w:val="tr-TR"/>
-        </w:rPr>
-        <w:t xml:space="preserve">Each teacher’s file </w:t>
-      </w:r>
-      <w:r>
-        <w:rPr>
-          <w:lang w:val="tr-TR"/>
-        </w:rPr>
-        <w:t>must belong to either one of private file or public file.</w:t>
-      </w:r>
-    </w:p>
-    <w:p>
-      <w:pPr>
-        <w:rPr>
-          <w:lang w:val="tr-TR"/>
-        </w:rPr>
-      </w:pPr>
-    </w:p>
-    <w:p>
-      <w:pPr>
-        <w:rPr>
-          <w:lang w:val="tr-TR"/>
-        </w:rPr>
-      </w:pPr>
-      <w:r>
-        <w:rPr>
-          <w:lang w:val="tr-TR"/>
-        </w:rPr>
-        <w:t xml:space="preserve">Each course </w:t>
-      </w:r>
-      <w:r>
-        <w:rPr>
-          <w:lang w:val="tr-TR"/>
-        </w:rPr>
-        <w:t>has identified identity number</w:t>
-      </w:r>
-      <w:r>
-        <w:rPr>
-          <w:lang w:val="tr-TR"/>
-        </w:rPr>
-        <w:t>, name, course code and credit.</w:t>
+        <w:t>Each teacher can teach any number of courses</w:t>
+      </w:r>
+      <w:r>
+        <w:rPr>
+          <w:lang w:val="tr-TR"/>
+        </w:rPr>
+        <w:t>.</w:t>
+      </w:r>
+    </w:p>
+    <w:p>
+      <w:pPr>
+        <w:rPr>
+          <w:lang w:val="tr-TR"/>
+        </w:rPr>
+      </w:pPr>
+      <w:r>
+        <w:rPr>
+          <w:lang w:val="tr-TR"/>
+        </w:rPr>
+        <w:t>Each teacher can be chairman of a faculty.</w:t>
+      </w:r>
+    </w:p>
+    <w:p>
+      <w:pPr>
+        <w:rPr>
+          <w:lang w:val="tr-TR"/>
+        </w:rPr>
+      </w:pPr>
+    </w:p>
+    <w:p>
+      <w:pPr>
+        <w:rPr>
+          <w:lang w:val="tr-TR"/>
+        </w:rPr>
+      </w:pPr>
+      <w:r>
+        <w:rPr>
+          <w:lang w:val="tr-TR"/>
+        </w:rPr>
+        <w:t xml:space="preserve">Each student has </w:t>
+      </w:r>
+      <w:r>
+        <w:rPr>
+          <w:lang w:val="tr-TR"/>
+        </w:rPr>
+        <w:t>GPA incicating current point in university</w:t>
+      </w:r>
+      <w:r>
+        <w:rPr>
+          <w:lang w:val="tr-TR"/>
+        </w:rPr>
+        <w:t xml:space="preserve">, and </w:t>
+      </w:r>
+      <w:r>
+        <w:rPr>
+          <w:lang w:val="tr-TR"/>
+        </w:rPr>
+        <w:t>grade</w:t>
+      </w:r>
+      <w:r>
+        <w:rPr>
+          <w:lang w:val="tr-TR"/>
+        </w:rPr>
+        <w:t xml:space="preserve"> implementing which degree and class the student is</w:t>
+      </w:r>
+      <w:r>
+        <w:rPr>
+          <w:lang w:val="tr-TR"/>
+        </w:rPr>
+        <w:t>.</w:t>
+      </w:r>
+    </w:p>
+    <w:p>
+      <w:pPr>
+        <w:rPr>
+          <w:lang w:val="tr-TR"/>
+        </w:rPr>
+      </w:pPr>
+      <w:r>
+        <w:rPr>
+          <w:lang w:val="tr-TR"/>
+        </w:rPr>
+        <w:t>Each student can upload any number of files.</w:t>
+      </w:r>
+    </w:p>
+    <w:p>
+      <w:pPr>
+        <w:rPr>
+          <w:lang w:val="tr-TR"/>
+        </w:rPr>
+      </w:pPr>
+      <w:r>
+        <w:rPr>
+          <w:lang w:val="tr-TR"/>
+        </w:rPr>
+        <w:t>Each student can work on any number of projects.</w:t>
+      </w:r>
+    </w:p>
+    <w:p>
+      <w:pPr>
+        <w:rPr>
+          <w:lang w:val="tr-TR"/>
+        </w:rPr>
+      </w:pPr>
+      <w:r>
+        <w:rPr>
+          <w:lang w:val="tr-TR"/>
+        </w:rPr>
+        <w:t>Each student can message any number of teachers.</w:t>
+      </w:r>
+    </w:p>
+    <w:p>
+      <w:pPr>
+        <w:rPr>
+          <w:lang w:val="tr-TR"/>
+        </w:rPr>
+      </w:pPr>
+      <w:r>
+        <w:rPr>
+          <w:lang w:val="tr-TR"/>
+        </w:rPr>
+        <w:t>Each student can enroll any number of courses.</w:t>
+      </w:r>
+    </w:p>
+    <w:p>
+      <w:pPr>
+        <w:rPr>
+          <w:lang w:val="tr-TR"/>
+        </w:rPr>
+      </w:pPr>
+    </w:p>
+    <w:p>
+      <w:r>
+        <w:t>Each member has a password</w:t>
+      </w:r>
+      <w:r>
+        <w:t xml:space="preserve"> to login to </w:t>
+      </w:r>
+      <w:proofErr w:type="spellStart"/>
+      <w:r>
+        <w:t>LinkKariyerMood</w:t>
+      </w:r>
+      <w:proofErr w:type="spellEnd"/>
+      <w:r>
+        <w:t>.</w:t>
+      </w:r>
+    </w:p>
+    <w:p>
+      <w:r>
+        <w:t xml:space="preserve">Each member can recommend </w:t>
+      </w:r>
+      <w:r>
+        <w:t xml:space="preserve">or be recommended by </w:t>
+      </w:r>
+      <w:r>
+        <w:t>any number of members.</w:t>
+      </w:r>
+    </w:p>
+    <w:p>
+      <w:r>
+        <w:t>Each member can work for any number of organizations.</w:t>
+      </w:r>
+    </w:p>
+    <w:p>
+      <w:r>
+        <w:t>Each member can follow any number of organizations.</w:t>
+      </w:r>
+    </w:p>
+    <w:p>
+      <w:r>
+        <w:t>Each member can apply to any number of job offers.</w:t>
+      </w:r>
+    </w:p>
+    <w:p>
+      <w:r>
+        <w:t>Each member can create any number of groups.</w:t>
+      </w:r>
+    </w:p>
+    <w:p>
+      <w:r>
+        <w:t>Each member can join any number of groups.</w:t>
+      </w:r>
+    </w:p>
+    <w:p>
+      <w:r>
+        <w:t xml:space="preserve">Each member can </w:t>
+      </w:r>
+      <w:r>
+        <w:t>connect with</w:t>
+      </w:r>
+      <w:r>
+        <w:t xml:space="preserve"> </w:t>
+      </w:r>
+      <w:r>
+        <w:t xml:space="preserve">or be connected with </w:t>
+      </w:r>
+      <w:r>
+        <w:t>any number of members.</w:t>
+      </w:r>
+    </w:p>
+    <w:p>
+      <w:pPr>
+        <w:rPr>
+          <w:lang w:val="tr-TR"/>
+        </w:rPr>
+      </w:pPr>
+    </w:p>
+    <w:p>
+      <w:pPr>
+        <w:rPr>
+          <w:lang w:val="tr-TR"/>
+        </w:rPr>
+      </w:pPr>
+    </w:p>
+    <w:p>
+      <w:pPr>
+        <w:rPr>
+          <w:lang w:val="tr-TR"/>
+        </w:rPr>
+      </w:pPr>
+      <w:r>
+        <w:rPr>
+          <w:lang w:val="tr-TR"/>
+        </w:rPr>
+        <w:lastRenderedPageBreak/>
+        <w:t>Each skill h</w:t>
+      </w:r>
+      <w:r>
+        <w:rPr>
+          <w:lang w:val="tr-TR"/>
+        </w:rPr>
+        <w:t>as a identifying skill number and non identifying</w:t>
+      </w:r>
+      <w:r>
+        <w:rPr>
+          <w:lang w:val="tr-TR"/>
+        </w:rPr>
+        <w:t xml:space="preserve"> name and category.</w:t>
+      </w:r>
+    </w:p>
+    <w:p>
+      <w:pPr>
+        <w:rPr>
+          <w:lang w:val="tr-TR"/>
+        </w:rPr>
+      </w:pPr>
+      <w:r>
+        <w:rPr>
+          <w:lang w:val="tr-TR"/>
+        </w:rPr>
+        <w:t>Each skill can be achieved by any number of people.</w:t>
+      </w:r>
+    </w:p>
+    <w:p>
+      <w:pPr>
+        <w:rPr>
+          <w:lang w:val="tr-TR"/>
+        </w:rPr>
+      </w:pPr>
+    </w:p>
+    <w:p>
+      <w:pPr>
+        <w:rPr>
+          <w:lang w:val="tr-TR"/>
+        </w:rPr>
+      </w:pPr>
+      <w:r>
+        <w:rPr>
+          <w:lang w:val="tr-TR"/>
+        </w:rPr>
+        <w:t>Each address has an identif</w:t>
+      </w:r>
+      <w:r>
+        <w:rPr>
+          <w:lang w:val="tr-TR"/>
+        </w:rPr>
+        <w:t>ying address number, country, city, street and zip code information.</w:t>
+      </w:r>
+    </w:p>
+    <w:p>
+      <w:pPr>
+        <w:rPr>
+          <w:lang w:val="tr-TR"/>
+        </w:rPr>
+      </w:pPr>
+      <w:r>
+        <w:rPr>
+          <w:lang w:val="tr-TR"/>
+        </w:rPr>
+        <w:t>Each address can be a residential addres of any number of people.</w:t>
+      </w:r>
+    </w:p>
+    <w:p>
+      <w:pPr>
+        <w:rPr>
+          <w:lang w:val="tr-TR"/>
+        </w:rPr>
+      </w:pPr>
+      <w:r>
+        <w:rPr>
+          <w:lang w:val="tr-TR"/>
+        </w:rPr>
+        <w:t>Each address can be a work address of any number of job offers.</w:t>
+      </w:r>
+    </w:p>
+    <w:p>
+      <w:pPr>
+        <w:rPr>
+          <w:lang w:val="tr-TR"/>
+        </w:rPr>
+      </w:pPr>
+      <w:r>
+        <w:rPr>
+          <w:lang w:val="tr-TR"/>
+        </w:rPr>
+        <w:t>Each address can be location of any number of organizations.</w:t>
+      </w:r>
+    </w:p>
+    <w:p>
+      <w:pPr>
+        <w:rPr>
+          <w:lang w:val="tr-TR"/>
+        </w:rPr>
+      </w:pPr>
+    </w:p>
+    <w:p>
+      <w:pPr>
+        <w:rPr>
+          <w:lang w:val="tr-TR"/>
+        </w:rPr>
+      </w:pPr>
+      <w:r>
+        <w:rPr>
+          <w:lang w:val="tr-TR"/>
+        </w:rPr>
+        <w:t>Each file has a name and privacy which indicates wheter file is public or private.</w:t>
+      </w:r>
+    </w:p>
+    <w:p>
+      <w:pPr>
+        <w:rPr>
+          <w:lang w:val="tr-TR"/>
+        </w:rPr>
+      </w:pPr>
+      <w:r>
+        <w:rPr>
+          <w:lang w:val="tr-TR"/>
+        </w:rPr>
+        <w:t>Each file can be upladed by a teacher or a student.</w:t>
+      </w:r>
+    </w:p>
+    <w:p>
+      <w:pPr>
+        <w:rPr>
+          <w:lang w:val="tr-TR"/>
+        </w:rPr>
+      </w:pPr>
+    </w:p>
+    <w:p>
+      <w:pPr>
+        <w:rPr>
+          <w:lang w:val="tr-TR"/>
+        </w:rPr>
+      </w:pPr>
+      <w:r>
+        <w:rPr>
+          <w:lang w:val="tr-TR"/>
+        </w:rPr>
+        <w:t>Each course has identify</w:t>
+      </w:r>
+      <w:r>
+        <w:rPr>
+          <w:lang w:val="tr-TR"/>
+        </w:rPr>
+        <w:t>ng course number and non identifying</w:t>
+      </w:r>
+      <w:r>
+        <w:rPr>
+          <w:lang w:val="tr-TR"/>
+        </w:rPr>
+        <w:t xml:space="preserve"> name,</w:t>
+      </w:r>
+      <w:r>
+        <w:rPr>
+          <w:lang w:val="tr-TR"/>
+        </w:rPr>
+        <w:t xml:space="preserve"> </w:t>
+      </w:r>
+      <w:r>
+        <w:rPr>
+          <w:lang w:val="tr-TR"/>
+        </w:rPr>
+        <w:t>course code and credit.</w:t>
       </w:r>
     </w:p>
     <w:p>
@@ -278,78 +598,82 @@
         <w:rPr>
           <w:lang w:val="tr-TR"/>
         </w:rPr>
-        <w:t>Each course can be taught by any number of prelectors.</w:t>
-      </w:r>
-    </w:p>
-    <w:p>
-      <w:pPr>
-        <w:rPr>
-          <w:lang w:val="tr-TR"/>
-        </w:rPr>
-      </w:pPr>
-      <w:r>
-        <w:rPr>
-          <w:lang w:val="tr-TR"/>
-        </w:rPr>
-        <w:t>Each course can be assisted by any number of research assistants.</w:t>
-      </w:r>
-    </w:p>
-    <w:p>
-      <w:pPr>
-        <w:rPr>
-          <w:lang w:val="tr-TR"/>
-        </w:rPr>
-      </w:pPr>
-      <w:r>
-        <w:rPr>
-          <w:lang w:val="tr-TR"/>
-        </w:rPr>
-        <w:t>Each course can store any number of teacher’s public files.</w:t>
-      </w:r>
-    </w:p>
-    <w:p>
-      <w:pPr>
-        <w:rPr>
-          <w:lang w:val="tr-TR"/>
-        </w:rPr>
-      </w:pPr>
-      <w:r>
-        <w:rPr>
-          <w:lang w:val="tr-TR"/>
-        </w:rPr>
-        <w:t>Each course can be taken by any number of students.</w:t>
-      </w:r>
-    </w:p>
-    <w:p>
-      <w:pPr>
-        <w:rPr>
-          <w:lang w:val="tr-TR"/>
-        </w:rPr>
-      </w:pPr>
-    </w:p>
-    <w:p>
-      <w:pPr>
-        <w:rPr>
-          <w:lang w:val="tr-TR"/>
-        </w:rPr>
-      </w:pPr>
-      <w:r>
-        <w:rPr>
-          <w:lang w:val="tr-TR"/>
-        </w:rPr>
-        <w:t xml:space="preserve">Each project </w:t>
-      </w:r>
-      <w:r>
-        <w:rPr>
-          <w:lang w:val="tr-TR"/>
-        </w:rPr>
-        <w:t>has identified identity number</w:t>
-      </w:r>
-      <w:r>
-        <w:rPr>
-          <w:lang w:val="tr-TR"/>
-        </w:rPr>
-        <w:t>, title and description.</w:t>
+        <w:t>Each course can be tau</w:t>
+      </w:r>
+      <w:r>
+        <w:rPr>
+          <w:lang w:val="tr-TR"/>
+        </w:rPr>
+        <w:t>ght by any number of teachers.</w:t>
+      </w:r>
+    </w:p>
+    <w:p>
+      <w:pPr>
+        <w:rPr>
+          <w:lang w:val="tr-TR"/>
+        </w:rPr>
+      </w:pPr>
+      <w:r>
+        <w:rPr>
+          <w:lang w:val="tr-TR"/>
+        </w:rPr>
+        <w:t xml:space="preserve">Each course can </w:t>
+      </w:r>
+      <w:r>
+        <w:rPr>
+          <w:lang w:val="tr-TR"/>
+        </w:rPr>
+        <w:t>be enrolled</w:t>
+      </w:r>
+      <w:r>
+        <w:rPr>
+          <w:lang w:val="tr-TR"/>
+        </w:rPr>
+        <w:t xml:space="preserve"> by any number of students.</w:t>
+      </w:r>
+    </w:p>
+    <w:p>
+      <w:pPr>
+        <w:rPr>
+          <w:lang w:val="tr-TR"/>
+        </w:rPr>
+      </w:pPr>
+    </w:p>
+    <w:p>
+      <w:pPr>
+        <w:rPr>
+          <w:lang w:val="tr-TR"/>
+        </w:rPr>
+      </w:pPr>
+      <w:r>
+        <w:rPr>
+          <w:lang w:val="tr-TR"/>
+        </w:rPr>
+        <w:t>Each project has identif</w:t>
+      </w:r>
+      <w:r>
+        <w:rPr>
+          <w:lang w:val="tr-TR"/>
+        </w:rPr>
+        <w:t>yng</w:t>
+      </w:r>
+      <w:r>
+        <w:rPr>
+          <w:lang w:val="tr-TR"/>
+        </w:rPr>
+        <w:t xml:space="preserve"> project number and non identif</w:t>
+      </w:r>
+      <w:r>
+        <w:rPr>
+          <w:lang w:val="tr-TR"/>
+        </w:rPr>
+        <w:t xml:space="preserve">yng title, </w:t>
+      </w:r>
+      <w:r>
+        <w:rPr>
+          <w:lang w:val="tr-TR"/>
+        </w:rPr>
+        <w:t>description.</w:t>
       </w:r>
     </w:p>
     <w:p>
@@ -408,202 +732,146 @@
         <w:rPr>
           <w:lang w:val="tr-TR"/>
         </w:rPr>
+        <w:t xml:space="preserve">Each faculty has </w:t>
+      </w:r>
+      <w:r>
+        <w:rPr>
+          <w:lang w:val="tr-TR"/>
+        </w:rPr>
+        <w:t>identifyng</w:t>
+      </w:r>
+      <w:r>
+        <w:rPr>
+          <w:lang w:val="tr-TR"/>
+        </w:rPr>
+        <w:t xml:space="preserve"> </w:t>
+      </w:r>
+      <w:r>
+        <w:rPr>
+          <w:lang w:val="tr-TR"/>
+        </w:rPr>
+        <w:t xml:space="preserve">faculty </w:t>
+      </w:r>
+      <w:r>
+        <w:rPr>
+          <w:lang w:val="tr-TR"/>
+        </w:rPr>
+        <w:t>number and</w:t>
+      </w:r>
+      <w:r>
+        <w:rPr>
+          <w:lang w:val="tr-TR"/>
+        </w:rPr>
+        <w:t xml:space="preserve"> non identifyng</w:t>
+      </w:r>
+      <w:r>
+        <w:rPr>
+          <w:lang w:val="tr-TR"/>
+        </w:rPr>
+        <w:t xml:space="preserve"> name.</w:t>
+      </w:r>
+    </w:p>
+    <w:p>
+      <w:pPr>
+        <w:rPr>
+          <w:lang w:val="tr-TR"/>
+        </w:rPr>
+      </w:pPr>
+      <w:r>
+        <w:rPr>
+          <w:lang w:val="tr-TR"/>
+        </w:rPr>
+        <w:t>Each faculty must belong to exactly one university.</w:t>
+      </w:r>
+    </w:p>
+    <w:p>
+      <w:pPr>
+        <w:rPr>
+          <w:lang w:val="tr-TR"/>
+        </w:rPr>
+      </w:pPr>
+      <w:r>
+        <w:rPr>
+          <w:lang w:val="tr-TR"/>
+        </w:rPr>
+        <w:t>Each faculty can have any number of teachers working in it.</w:t>
+      </w:r>
+    </w:p>
+    <w:p>
+      <w:r>
+        <w:t>Each faculty can give any number of courses.</w:t>
+      </w:r>
+    </w:p>
+    <w:p/>
+    <w:p>
+      <w:r>
+        <w:t xml:space="preserve">Each organization </w:t>
+      </w:r>
+      <w:r>
+        <w:rPr>
+          <w:lang w:val="tr-TR"/>
+        </w:rPr>
+        <w:t>has identifyng</w:t>
+      </w:r>
+      <w:r>
+        <w:rPr>
+          <w:lang w:val="tr-TR"/>
+        </w:rPr>
+        <w:t xml:space="preserve"> </w:t>
+      </w:r>
+      <w:r>
+        <w:rPr>
+          <w:lang w:val="tr-TR"/>
+        </w:rPr>
+        <w:t>organization</w:t>
+      </w:r>
+      <w:r>
+        <w:rPr>
+          <w:lang w:val="tr-TR"/>
+        </w:rPr>
+        <w:t xml:space="preserve"> number</w:t>
+      </w:r>
+      <w:r>
+        <w:rPr>
+          <w:lang w:val="tr-TR"/>
+        </w:rPr>
+        <w:t xml:space="preserve">, phone number, mail </w:t>
+      </w:r>
+      <w:r>
+        <w:rPr>
+          <w:lang w:val="tr-TR"/>
+        </w:rPr>
+        <w:t>address, name and non identiftng foundatipn year</w:t>
+      </w:r>
+      <w:r>
+        <w:rPr>
+          <w:lang w:val="tr-TR"/>
+        </w:rPr>
+        <w:t>.</w:t>
+      </w:r>
+    </w:p>
+    <w:p>
+      <w:r>
+        <w:t>Each organization must be either on</w:t>
+      </w:r>
+      <w:r>
+        <w:t>e of the university or company.</w:t>
+      </w:r>
+    </w:p>
+    <w:p/>
+    <w:p>
+      <w:r>
         <w:lastRenderedPageBreak/>
-        <w:t>Each stude</w:t>
-      </w:r>
-      <w:r>
-        <w:rPr>
-          <w:lang w:val="tr-TR"/>
-        </w:rPr>
-        <w:t>nt has average point, degree and grade.</w:t>
-      </w:r>
-    </w:p>
-    <w:p>
-      <w:pPr>
-        <w:rPr>
-          <w:lang w:val="tr-TR"/>
-        </w:rPr>
-      </w:pPr>
-      <w:r>
-        <w:rPr>
-          <w:lang w:val="tr-TR"/>
-        </w:rPr>
-        <w:t>Each student can upload any number of files.</w:t>
-      </w:r>
-    </w:p>
-    <w:p>
-      <w:pPr>
-        <w:rPr>
-          <w:lang w:val="tr-TR"/>
-        </w:rPr>
-      </w:pPr>
-      <w:r>
-        <w:rPr>
-          <w:lang w:val="tr-TR"/>
-        </w:rPr>
-        <w:t>Each student can work on any number of projects.</w:t>
-      </w:r>
-    </w:p>
-    <w:p>
-      <w:pPr>
-        <w:rPr>
-          <w:lang w:val="tr-TR"/>
-        </w:rPr>
-      </w:pPr>
-      <w:r>
-        <w:rPr>
-          <w:lang w:val="tr-TR"/>
-        </w:rPr>
-        <w:t>Each student can message any number of teachers.</w:t>
-      </w:r>
-    </w:p>
-    <w:p>
-      <w:pPr>
-        <w:rPr>
-          <w:lang w:val="tr-TR"/>
-        </w:rPr>
-      </w:pPr>
-    </w:p>
-    <w:p>
-      <w:pPr>
-        <w:rPr>
-          <w:lang w:val="tr-TR"/>
-        </w:rPr>
-      </w:pPr>
-      <w:r>
-        <w:rPr>
-          <w:lang w:val="tr-TR"/>
-        </w:rPr>
-        <w:t xml:space="preserve">Each faculty </w:t>
-      </w:r>
-      <w:r>
-        <w:rPr>
-          <w:lang w:val="tr-TR"/>
-        </w:rPr>
-        <w:t>has identified identity number</w:t>
-      </w:r>
-      <w:r>
-        <w:rPr>
-          <w:lang w:val="tr-TR"/>
-        </w:rPr>
-        <w:t xml:space="preserve"> and name.</w:t>
-      </w:r>
-    </w:p>
-    <w:p>
-      <w:pPr>
-        <w:rPr>
-          <w:lang w:val="tr-TR"/>
-        </w:rPr>
-      </w:pPr>
-      <w:r>
-        <w:rPr>
-          <w:lang w:val="tr-TR"/>
-        </w:rPr>
-        <w:t>Each faculty must belong to exactly one university.</w:t>
-      </w:r>
-    </w:p>
-    <w:p>
-      <w:pPr>
-        <w:rPr>
-          <w:lang w:val="tr-TR"/>
-        </w:rPr>
-      </w:pPr>
-      <w:r>
-        <w:rPr>
-          <w:lang w:val="tr-TR"/>
-        </w:rPr>
-        <w:t>Each faculty can have any number of teachers working in it.</w:t>
-      </w:r>
-    </w:p>
-    <w:p>
-      <w:r>
-        <w:t>Each faculty can give any number of courses.</w:t>
+        <w:t>Each university can have any number of faculties belonging to it.</w:t>
+      </w:r>
+    </w:p>
+    <w:p>
+      <w:r>
+        <w:t>Each university can educate any number of people.</w:t>
       </w:r>
     </w:p>
     <w:p/>
     <w:p>
-      <w:r>
-        <w:t xml:space="preserve">Each organization </w:t>
-      </w:r>
-      <w:r>
-        <w:rPr>
-          <w:lang w:val="tr-TR"/>
-        </w:rPr>
-        <w:t>has identified identity number</w:t>
-      </w:r>
-      <w:r>
-        <w:rPr>
-          <w:lang w:val="tr-TR"/>
-        </w:rPr>
-        <w:t>, location, phone number, mail address and name.</w:t>
-      </w:r>
-    </w:p>
-    <w:p>
-      <w:r>
-        <w:t>Each organization must be either on</w:t>
-      </w:r>
-      <w:r>
-        <w:t>e of the university or company.</w:t>
-      </w:r>
-    </w:p>
-    <w:p>
-      <w:r>
-        <w:t>Each university can have any number of faculties belonging to it.</w:t>
-      </w:r>
-    </w:p>
-    <w:p>
-      <w:r>
-        <w:t>Each university can educate any number of people.</w:t>
-      </w:r>
-    </w:p>
-    <w:p/>
-    <w:p>
-      <w:r>
-        <w:t>Each member has a password.</w:t>
-      </w:r>
-    </w:p>
-    <w:p>
-      <w:r>
-        <w:t>Each member can recommend any number of members.</w:t>
-      </w:r>
-    </w:p>
-    <w:p>
-      <w:r>
-        <w:t>Each member can be recommended by any number of members.</w:t>
-      </w:r>
-    </w:p>
-    <w:p>
-      <w:r>
-        <w:t>Each member can work for any number of organizations.</w:t>
-      </w:r>
-    </w:p>
-    <w:p>
-      <w:r>
-        <w:t>Each member can apply to any number of job offers.</w:t>
-      </w:r>
-    </w:p>
-    <w:p>
-      <w:r>
-        <w:t>Each member can create any number of groups.</w:t>
-      </w:r>
-    </w:p>
-    <w:p>
-      <w:r>
-        <w:t>Each member can join any number of groups.</w:t>
-      </w:r>
-    </w:p>
-    <w:p>
-      <w:r>
-        <w:t>Each member can follow any number of members.</w:t>
-      </w:r>
-    </w:p>
-    <w:p>
-      <w:r>
-        <w:t>Each member can be followed by any number of members.</w:t>
-      </w:r>
-    </w:p>
-    <w:p/>
-    <w:p>
       <w:pPr>
         <w:rPr>
           <w:lang w:val="tr-TR"/>
@@ -616,13 +884,25 @@
         <w:rPr>
           <w:lang w:val="tr-TR"/>
         </w:rPr>
-        <w:t>has identified identity number</w:t>
-      </w:r>
-      <w:r>
-        <w:rPr>
-          <w:lang w:val="tr-TR"/>
-        </w:rPr>
-        <w:t>, name and description.</w:t>
+        <w:t>has identif</w:t>
+      </w:r>
+      <w:r>
+        <w:rPr>
+          <w:lang w:val="tr-TR"/>
+        </w:rPr>
+        <w:t>yng</w:t>
+      </w:r>
+      <w:r>
+        <w:rPr>
+          <w:lang w:val="tr-TR"/>
+        </w:rPr>
+        <w:t xml:space="preserve"> identity number and non identifyng name,</w:t>
+      </w:r>
+      <w:r>
+        <w:rPr>
+          <w:lang w:val="tr-TR"/>
+        </w:rPr>
+        <w:t xml:space="preserve"> description.</w:t>
       </w:r>
     </w:p>
     <w:p>
@@ -669,52 +949,84 @@
           <w:lang w:val="tr-TR"/>
         </w:rPr>
       </w:pPr>
-      <w:r>
-        <w:rPr>
-          <w:lang w:val="tr-TR"/>
-        </w:rPr>
-        <w:t xml:space="preserve">Each job offer </w:t>
-      </w:r>
-      <w:r>
-        <w:rPr>
-          <w:lang w:val="tr-TR"/>
-        </w:rPr>
-        <w:t>has identified identity number</w:t>
-      </w:r>
-      <w:r>
-        <w:rPr>
-          <w:lang w:val="tr-TR"/>
-        </w:rPr>
-        <w:t>, offer title, description, salary and location.</w:t>
-      </w:r>
-    </w:p>
-    <w:p>
-      <w:pPr>
-        <w:rPr>
-          <w:lang w:val="tr-TR"/>
-        </w:rPr>
-      </w:pPr>
-      <w:r>
-        <w:rPr>
-          <w:lang w:val="tr-TR"/>
-        </w:rPr>
-        <w:t>Each job offer must belong a company.</w:t>
+    </w:p>
+    <w:p>
+      <w:pPr>
+        <w:rPr>
+          <w:lang w:val="tr-TR"/>
+        </w:rPr>
+      </w:pPr>
+      <w:r>
+        <w:rPr>
+          <w:lang w:val="tr-TR"/>
+        </w:rPr>
+        <w:t>Each job offer has identifyng</w:t>
+      </w:r>
+      <w:r>
+        <w:rPr>
+          <w:lang w:val="tr-TR"/>
+        </w:rPr>
+        <w:t xml:space="preserve"> identity number and non identifyng </w:t>
+      </w:r>
+      <w:r>
+        <w:rPr>
+          <w:lang w:val="tr-TR"/>
+        </w:rPr>
+        <w:t>offer title, description, salary and location.</w:t>
+      </w:r>
+    </w:p>
+    <w:p>
+      <w:pPr>
+        <w:rPr>
+          <w:lang w:val="tr-TR"/>
+        </w:rPr>
+      </w:pPr>
+      <w:r>
+        <w:rPr>
+          <w:lang w:val="tr-TR"/>
+        </w:rPr>
+        <w:t xml:space="preserve">Each job offer must </w:t>
+      </w:r>
+      <w:r>
+        <w:rPr>
+          <w:lang w:val="tr-TR"/>
+        </w:rPr>
+        <w:t>be given by a</w:t>
+      </w:r>
+      <w:r>
+        <w:rPr>
+          <w:lang w:val="tr-TR"/>
+        </w:rPr>
+        <w:t xml:space="preserve"> company.</w:t>
+      </w:r>
+    </w:p>
+    <w:p>
+      <w:pPr>
+        <w:rPr>
+          <w:lang w:val="tr-TR"/>
+        </w:rPr>
+      </w:pPr>
+      <w:r>
+        <w:rPr>
+          <w:lang w:val="tr-TR"/>
+        </w:rPr>
+        <w:t>Each job offer can be applied by any number of members.</w:t>
+      </w:r>
+    </w:p>
+    <w:p>
+      <w:pPr>
+        <w:rPr>
+          <w:lang w:val="tr-TR"/>
+        </w:rPr>
+      </w:pPr>
+      <w:r>
+        <w:rPr>
+          <w:lang w:val="tr-TR"/>
+        </w:rPr>
+        <w:t>Each job offer must have a work address.</w:t>
       </w:r>
       <w:bookmarkStart w:id="0" w:name="_GoBack"/>
       <w:bookmarkEnd w:id="0"/>
-    </w:p>
-    <w:p>
-      <w:pPr>
-        <w:rPr>
-          <w:lang w:val="tr-TR"/>
-        </w:rPr>
-      </w:pPr>
-      <w:r>
-        <w:rPr>
-          <w:lang w:val="tr-TR"/>
-        </w:rPr>
-        <w:t>Each job offer can be applied by any number of members.</w:t>
-      </w:r>
     </w:p>
     <w:p/>
     <w:p>

</xml_diff>